<commit_message>
More edits and I added my Addendum paragraph
</commit_message>
<xml_diff>
--- a/Documents/ProjectPlan/csc290_rough_project_plan.docx
+++ b/Documents/ProjectPlan/csc290_rough_project_plan.docx
@@ -1735,6 +1735,17 @@
               </w:rPr>
               <w:t xml:space="preserve"> </w:t>
             </w:r>
+            <w:r>
+              <w:rPr>
+                <w:rFonts w:ascii="Times New Roman" w:hAnsi="Times New Roman" w:cs="Times New Roman"/>
+                <w:sz w:val="24"/>
+                <w:szCs w:val="24"/>
+                <w:lang w:val="en-US"/>
+              </w:rPr>
+              <w:t>Finally, our design review presentation will be complete.</w:t>
+            </w:r>
+            <w:bookmarkStart w:id="0" w:name="_GoBack"/>
+            <w:bookmarkEnd w:id="0"/>
           </w:p>
         </w:tc>
       </w:tr>
@@ -2075,16 +2086,7 @@
                 <w:szCs w:val="24"/>
                 <w:lang w:val="en-US"/>
               </w:rPr>
-              <w:t xml:space="preserve"> along with its rules will be in the README.</w:t>
-            </w:r>
-            <w:r>
-              <w:rPr>
-                <w:rFonts w:ascii="Times New Roman" w:hAnsi="Times New Roman" w:cs="Times New Roman"/>
-                <w:sz w:val="24"/>
-                <w:szCs w:val="24"/>
-                <w:lang w:val="en-US"/>
-              </w:rPr>
-              <w:t xml:space="preserve"> How to install the game </w:t>
+              <w:t xml:space="preserve"> along </w:t>
             </w:r>
             <w:r>
               <w:rPr>
@@ -2094,7 +2096,25 @@
                 <w:lang w:val="en-US"/>
               </w:rPr>
               <w:lastRenderedPageBreak/>
-              <w:t>and its required hardware and software will be in the project repository as well.</w:t>
+              <w:t>with its rules will be in the README.</w:t>
+            </w:r>
+            <w:r>
+              <w:rPr>
+                <w:rFonts w:ascii="Times New Roman" w:hAnsi="Times New Roman" w:cs="Times New Roman"/>
+                <w:sz w:val="24"/>
+                <w:szCs w:val="24"/>
+                <w:lang w:val="en-US"/>
+              </w:rPr>
+              <w:t xml:space="preserve"> How to install the game and its required hardware and software will be in the project repository as well.</w:t>
+            </w:r>
+            <w:r>
+              <w:rPr>
+                <w:rFonts w:ascii="Times New Roman" w:hAnsi="Times New Roman" w:cs="Times New Roman"/>
+                <w:sz w:val="24"/>
+                <w:szCs w:val="24"/>
+                <w:lang w:val="en-US"/>
+              </w:rPr>
+              <w:t xml:space="preserve"> Final presentation slides will be completed to the best of our abilities.</w:t>
             </w:r>
           </w:p>
           <w:p>
@@ -2342,8 +2362,6 @@
               </w:rPr>
               <w:t>Gen</w:t>
             </w:r>
-            <w:bookmarkStart w:id="0" w:name="_GoBack"/>
-            <w:bookmarkEnd w:id="0"/>
             <w:r>
               <w:rPr>
                 <w:rFonts w:ascii="Times New Roman" w:hAnsi="Times New Roman" w:cs="Times New Roman"/>
@@ -2620,7 +2638,6 @@
           <w:szCs w:val="24"/>
           <w:lang w:val="en-US"/>
         </w:rPr>
-        <w:lastRenderedPageBreak/>
         <w:t>Work Break Down Structure</w:t>
       </w:r>
     </w:p>
@@ -2962,7 +2979,6 @@
           <w:szCs w:val="24"/>
           <w:lang w:val="en-US"/>
         </w:rPr>
-        <w:lastRenderedPageBreak/>
         <w:t>Addendums</w:t>
       </w:r>
     </w:p>

</xml_diff>